<commit_message>
added link to article concerning external program execution; for later use
</commit_message>
<xml_diff>
--- a/Tentative Heuristic.docx
+++ b/Tentative Heuristic.docx
@@ -80,6 +80,23 @@
       </w:pPr>
       <w:r>
         <w:t>Use data table to calculate dispersal rate of oil, and construct graph</w:t>
+      </w:r>
+    </w:p>
+    <w:p/>
+    <w:p/>
+    <w:p/>
+    <w:p>
+      <w:r>
+        <w:t>Reading:</w:t>
+      </w:r>
+    </w:p>
+    <w:p>
+      <w:r>
+        <w:tab/>
+        <w:t xml:space="preserve">Execution of external programs from a python script: </w:t>
+      </w:r>
+      <w:r>
+        <w:t>http://fastml.com/how-to-run-external-programs-from-python-and-capture-their-output/</w:t>
       </w:r>
       <w:bookmarkStart w:id="0" w:name="_GoBack"/>
       <w:bookmarkEnd w:id="0"/>

</xml_diff>